<commit_message>
Kiber - 12.a tétel hozzáadva
</commit_message>
<xml_diff>
--- a/Kiberbiztonság szakirány/12.a - Hálózati kommunikáció védelmére alkalmazott kriptográfiai algoritmusok.docx
+++ b/Kiberbiztonság szakirány/12.a - Hálózati kommunikáció védelmére alkalmazott kriptográfiai algoritmusok.docx
@@ -1,10 +1,15 @@
 
 <file path=word/document.xml><?xml version="1.0" encoding="utf-8"?>
-<w:document xmlns:wpc="http://schemas.microsoft.com/office/word/2010/wordprocessingCanvas" xmlns:cx="http://schemas.microsoft.com/office/drawing/2014/chartex" xmlns:cx1="http://schemas.microsoft.com/office/drawing/2015/9/8/chartex" xmlns:cx2="http://schemas.microsoft.com/office/drawing/2015/10/21/chartex" xmlns:cx3="http://schemas.microsoft.com/office/drawing/2016/5/9/chartex" xmlns:cx4="http://schemas.microsoft.com/office/drawing/2016/5/10/chartex" xmlns:cx5="http://schemas.microsoft.com/office/drawing/2016/5/11/chartex" xmlns:cx6="http://schemas.microsoft.com/office/drawing/2016/5/12/chartex" xmlns:cx7="http://schemas.microsoft.com/office/drawing/2016/5/13/chartex" xmlns:cx8="http://schemas.microsoft.com/office/drawing/2016/5/14/chartex" xmlns:mc="http://schemas.openxmlformats.org/markup-compatibility/2006" xmlns:aink="http://schemas.microsoft.com/office/drawing/2016/ink" xmlns:am3d="http://schemas.microsoft.com/office/drawing/2017/model3d" xmlns:o="urn:schemas-microsoft-com:office:office" xmlns:oel="http://schemas.microsoft.com/office/2019/extlst" xmlns:r="http://schemas.openxmlformats.org/officeDocument/2006/relationships" xmlns:m="http://schemas.openxmlformats.org/officeDocument/2006/math" xmlns:v="urn:schemas-microsoft-com:vml" xmlns:wp14="http://schemas.microsoft.com/office/word/2010/wordprocessingDrawing" xmlns:wp="http://schemas.openxmlformats.org/drawingml/2006/wordprocessingDrawing" xmlns:w10="urn:schemas-microsoft-com:office:word" xmlns:w="http://schemas.openxmlformats.org/wordprocessingml/2006/main" xmlns:w14="http://schemas.microsoft.com/office/word/2010/wordml" xmlns:w15="http://schemas.microsoft.com/office/word/2012/wordml" xmlns:w16cex="http://schemas.microsoft.com/office/word/2018/wordml/cex" xmlns:w16cid="http://schemas.microsoft.com/office/word/2016/wordml/cid" xmlns:w16="http://schemas.microsoft.com/office/word/2018/wordml" xmlns:w16sdtdh="http://schemas.microsoft.com/office/word/2020/wordml/sdtdatahash" xmlns:w16se="http://schemas.microsoft.com/office/word/2015/wordml/symex" xmlns:wpg="http://schemas.microsoft.com/office/word/2010/wordprocessingGroup" xmlns:wpi="http://schemas.microsoft.com/office/word/2010/wordprocessingInk" xmlns:wne="http://schemas.microsoft.com/office/word/2006/wordml" xmlns:wps="http://schemas.microsoft.com/office/word/2010/wordprocessingShape" mc:Ignorable="w14 w15 w16se w16cid w16 w16cex w16sdtdh wp14">
+<w:document xmlns:wpc="http://schemas.microsoft.com/office/word/2010/wordprocessingCanvas" xmlns:cx="http://schemas.microsoft.com/office/drawing/2014/chartex" xmlns:cx1="http://schemas.microsoft.com/office/drawing/2015/9/8/chartex" xmlns:cx2="http://schemas.microsoft.com/office/drawing/2015/10/21/chartex" xmlns:cx3="http://schemas.microsoft.com/office/drawing/2016/5/9/chartex" xmlns:cx4="http://schemas.microsoft.com/office/drawing/2016/5/10/chartex" xmlns:cx5="http://schemas.microsoft.com/office/drawing/2016/5/11/chartex" xmlns:cx6="http://schemas.microsoft.com/office/drawing/2016/5/12/chartex" xmlns:cx7="http://schemas.microsoft.com/office/drawing/2016/5/13/chartex" xmlns:cx8="http://schemas.microsoft.com/office/drawing/2016/5/14/chartex" xmlns:mc="http://schemas.openxmlformats.org/markup-compatibility/2006" xmlns:aink="http://schemas.microsoft.com/office/drawing/2016/ink" xmlns:am3d="http://schemas.microsoft.com/office/drawing/2017/model3d" xmlns:o="urn:schemas-microsoft-com:office:office" xmlns:oel="http://schemas.microsoft.com/office/2019/extlst" xmlns:r="http://schemas.openxmlformats.org/officeDocument/2006/relationships" xmlns:m="http://schemas.openxmlformats.org/officeDocument/2006/math" xmlns:v="urn:schemas-microsoft-com:vml" xmlns:wp14="http://schemas.microsoft.com/office/word/2010/wordprocessingDrawing" xmlns:wp="http://schemas.openxmlformats.org/drawingml/2006/wordprocessingDrawing" xmlns:w10="urn:schemas-microsoft-com:office:word" xmlns:w="http://schemas.openxmlformats.org/wordprocessingml/2006/main" xmlns:w14="http://schemas.microsoft.com/office/word/2010/wordml" xmlns:w15="http://schemas.microsoft.com/office/word/2012/wordml" xmlns:w16cex="http://schemas.microsoft.com/office/word/2018/wordml/cex" xmlns:w16cid="http://schemas.microsoft.com/office/word/2016/wordml/cid" xmlns:w16="http://schemas.microsoft.com/office/word/2018/wordml" xmlns:w16du="http://schemas.microsoft.com/office/word/2023/wordml/word16du" xmlns:w16sdtdh="http://schemas.microsoft.com/office/word/2020/wordml/sdtdatahash" xmlns:w16se="http://schemas.microsoft.com/office/word/2015/wordml/symex" xmlns:wpg="http://schemas.microsoft.com/office/word/2010/wordprocessingGroup" xmlns:wpi="http://schemas.microsoft.com/office/word/2010/wordprocessingInk" xmlns:wne="http://schemas.microsoft.com/office/word/2006/wordml" xmlns:wps="http://schemas.microsoft.com/office/word/2010/wordprocessingShape" mc:Ignorable="w14 w15 w16se w16cid w16 w16cex w16sdtdh wp14">
   <w:body>
     <w:p>
       <w:pPr>
         <w:pStyle w:val="Cmsor1"/>
+        <w:rPr>
+          <w:lang w:val="hu-HU"/>
+        </w:rPr>
+      </w:pPr>
+      <w:r>
         <w:rPr>
           <w:rFonts w:ascii="Arial" w:hAnsi="Arial" w:cs="Arial"/>
           <w:b/>
@@ -13,7 +18,8 @@
           <w:szCs w:val="22"/>
           <w:lang w:val="hu-HU"/>
         </w:rPr>
-      </w:pPr>
+        <w:t>12</w:t>
+      </w:r>
       <w:r>
         <w:rPr>
           <w:rFonts w:ascii="Arial" w:hAnsi="Arial" w:cs="Arial"/>
@@ -23,7 +29,7 @@
           <w:szCs w:val="22"/>
           <w:lang w:val="hu-HU"/>
         </w:rPr>
-        <w:t>12</w:t>
+        <w:t>.a</w:t>
       </w:r>
       <w:r>
         <w:rPr>
@@ -34,26 +40,1039 @@
           <w:szCs w:val="22"/>
           <w:lang w:val="hu-HU"/>
         </w:rPr>
-        <w:t>.a</w:t>
-      </w:r>
-      <w:r>
-        <w:rPr>
-          <w:rFonts w:ascii="Arial" w:hAnsi="Arial" w:cs="Arial"/>
+        <w:tab/>
+      </w:r>
+      <w:r>
+        <w:rPr>
+          <w:lang w:val="hu-HU"/>
+        </w:rPr>
+        <w:t>Ismertesse a hálózati kommunikáció védelmére alkalmazott kriptográfiai algoritmusokat! Magyarázza el működésüket!</w:t>
+      </w:r>
+    </w:p>
+    <w:p>
+      <w:pPr>
+        <w:pStyle w:val="Cmsor1"/>
+        <w:rPr>
+          <w:lang w:val="hu-HU"/>
+        </w:rPr>
+      </w:pPr>
+      <w:r>
+        <w:rPr>
+          <w:lang w:val="hu-HU"/>
+        </w:rPr>
+        <w:t>Kriptográfia</w:t>
+      </w:r>
+    </w:p>
+    <w:p>
+      <w:pPr>
+        <w:pStyle w:val="Listaszerbekezds"/>
+        <w:numPr>
+          <w:ilvl w:val="0"/>
+          <w:numId w:val="2"/>
+        </w:numPr>
+      </w:pPr>
+      <w:r>
+        <w:t>A kriptográfia lényege, hogy az adatokat biztonságban tárolhassuk az illetéktelen hozzáférések ellen és adatküldésnél a CIA elvek alapján biztonságban áramoljon az információ.</w:t>
+      </w:r>
+    </w:p>
+    <w:p>
+      <w:pPr>
+        <w:pStyle w:val="Listaszerbekezds"/>
+        <w:numPr>
+          <w:ilvl w:val="0"/>
+          <w:numId w:val="2"/>
+        </w:numPr>
+      </w:pPr>
+      <w:r>
+        <w:rPr>
           <w:b/>
-          <w:noProof w:val="0"/>
+          <w:bCs/>
+        </w:rPr>
+        <w:t>Elvárások</w:t>
+      </w:r>
+    </w:p>
+    <w:p>
+      <w:pPr>
+        <w:pStyle w:val="Listaszerbekezds"/>
+        <w:numPr>
+          <w:ilvl w:val="1"/>
+          <w:numId w:val="2"/>
+        </w:numPr>
+      </w:pPr>
+      <w:r>
+        <w:t>Gyors encryptelés és a megfelelő decrypt kulcs esetén visszafejthetőség vagy egyirányú legyen.</w:t>
+      </w:r>
+    </w:p>
+    <w:p>
+      <w:pPr>
+        <w:pStyle w:val="Cmsor1"/>
+      </w:pPr>
+      <w:r>
+        <w:t>Adatkapcsolati titkosítások</w:t>
+      </w:r>
+    </w:p>
+    <w:p>
+      <w:pPr>
+        <w:pStyle w:val="Listaszerbekezds"/>
+        <w:numPr>
+          <w:ilvl w:val="0"/>
+          <w:numId w:val="1"/>
+        </w:numPr>
+      </w:pPr>
+      <w:r>
+        <w:rPr>
+          <w:b/>
+          <w:bCs/>
+        </w:rPr>
+        <w:t xml:space="preserve">AES – Advanced Encryption Standard: </w:t>
+      </w:r>
+    </w:p>
+    <w:p>
+      <w:pPr>
+        <w:pStyle w:val="Listaszerbekezds"/>
+        <w:numPr>
+          <w:ilvl w:val="1"/>
+          <w:numId w:val="1"/>
+        </w:numPr>
+      </w:pPr>
+      <w:r>
+        <w:t xml:space="preserve">Alacsony memóriaigény, gyors, leváltotta a </w:t>
+      </w:r>
+      <w:r>
+        <w:rPr>
+          <w:b/>
+          <w:bCs/>
+        </w:rPr>
+        <w:t>DES</w:t>
+      </w:r>
+      <w:r>
+        <w:t>-t.</w:t>
+      </w:r>
+    </w:p>
+    <w:p>
+      <w:pPr>
+        <w:pStyle w:val="Listaszerbekezds"/>
+        <w:numPr>
+          <w:ilvl w:val="1"/>
+          <w:numId w:val="1"/>
+        </w:numPr>
+      </w:pPr>
+      <w:r>
+        <w:t>Szimmetrikus blokk-kódolás</w:t>
+      </w:r>
+    </w:p>
+    <w:p>
+      <w:pPr>
+        <w:pStyle w:val="Listaszerbekezds"/>
+        <w:numPr>
+          <w:ilvl w:val="1"/>
+          <w:numId w:val="1"/>
+        </w:numPr>
+      </w:pPr>
+      <w:r>
+        <w:t>Támogatja a 128, 256 bit hosszú kulcsokat</w:t>
+      </w:r>
+    </w:p>
+    <w:p>
+      <w:pPr>
+        <w:pStyle w:val="Listaszerbekezds"/>
+        <w:numPr>
+          <w:ilvl w:val="0"/>
+          <w:numId w:val="1"/>
+        </w:numPr>
+        <w:rPr>
+          <w:b/>
+          <w:bCs/>
+        </w:rPr>
+      </w:pPr>
+      <w:r>
+        <w:rPr>
+          <w:b/>
+          <w:bCs/>
+        </w:rPr>
+        <w:t>RSA - Manapság leggyakrabban használt</w:t>
+      </w:r>
+    </w:p>
+    <w:p>
+      <w:pPr>
+        <w:pStyle w:val="Listaszerbekezds"/>
+        <w:numPr>
+          <w:ilvl w:val="1"/>
+          <w:numId w:val="1"/>
+        </w:numPr>
+        <w:rPr>
+          <w:b/>
+          <w:bCs/>
+        </w:rPr>
+      </w:pPr>
+      <w:r>
+        <w:t>Titkosításhoz egy nyílt és egy titkos kulcs tartozik.</w:t>
+      </w:r>
+    </w:p>
+    <w:p>
+      <w:pPr>
+        <w:pStyle w:val="Listaszerbekezds"/>
+        <w:numPr>
+          <w:ilvl w:val="1"/>
+          <w:numId w:val="1"/>
+        </w:numPr>
+        <w:rPr>
+          <w:b/>
+          <w:bCs/>
+        </w:rPr>
+      </w:pPr>
+      <w:r>
+        <w:t>Nyílt kulcs bárki számára elérhető, és ezzel lehet kódolni a másoknak szánt üzenetet.</w:t>
+      </w:r>
+    </w:p>
+    <w:p>
+      <w:pPr>
+        <w:pStyle w:val="Listaszerbekezds"/>
+        <w:numPr>
+          <w:ilvl w:val="1"/>
+          <w:numId w:val="1"/>
+        </w:numPr>
+        <w:rPr>
+          <w:b/>
+          <w:bCs/>
+        </w:rPr>
+      </w:pPr>
+      <w:r>
+        <w:t>Titkos kulccsal lehet megfejteni a nyílt kulccsal kódolt üzenetet.</w:t>
+      </w:r>
+    </w:p>
+    <w:p>
+      <w:pPr>
+        <w:pStyle w:val="Listaszerbekezds"/>
+        <w:numPr>
+          <w:ilvl w:val="0"/>
+          <w:numId w:val="1"/>
+        </w:numPr>
+        <w:rPr>
+          <w:b/>
+          <w:bCs/>
+        </w:rPr>
+      </w:pPr>
+      <w:r>
+        <w:rPr>
+          <w:b/>
+          <w:bCs/>
+        </w:rPr>
+        <w:t>MD5</w:t>
+      </w:r>
+    </w:p>
+    <w:p>
+      <w:pPr>
+        <w:pStyle w:val="Listaszerbekezds"/>
+        <w:numPr>
+          <w:ilvl w:val="1"/>
+          <w:numId w:val="1"/>
+        </w:numPr>
+        <w:rPr>
+          <w:b/>
+          <w:bCs/>
+        </w:rPr>
+      </w:pPr>
+      <w:r>
+        <w:t>Egyirányú</w:t>
+      </w:r>
+    </w:p>
+    <w:p>
+      <w:pPr>
+        <w:pStyle w:val="Listaszerbekezds"/>
+        <w:numPr>
+          <w:ilvl w:val="1"/>
+          <w:numId w:val="1"/>
+        </w:numPr>
+        <w:rPr>
+          <w:b/>
+          <w:bCs/>
+        </w:rPr>
+      </w:pPr>
+      <w:r>
+        <w:t>128 bites</w:t>
+      </w:r>
+    </w:p>
+    <w:p>
+      <w:pPr>
+        <w:pStyle w:val="Listaszerbekezds"/>
+        <w:numPr>
+          <w:ilvl w:val="0"/>
+          <w:numId w:val="1"/>
+        </w:numPr>
+        <w:rPr>
+          <w:b/>
+          <w:bCs/>
+        </w:rPr>
+      </w:pPr>
+      <w:r>
+        <w:rPr>
+          <w:b/>
+          <w:bCs/>
+        </w:rPr>
+        <w:t>SHA</w:t>
+      </w:r>
+    </w:p>
+    <w:p>
+      <w:pPr>
+        <w:pStyle w:val="Listaszerbekezds"/>
+        <w:numPr>
+          <w:ilvl w:val="1"/>
+          <w:numId w:val="1"/>
+        </w:numPr>
+        <w:rPr>
+          <w:b/>
+          <w:bCs/>
+        </w:rPr>
+      </w:pPr>
+      <w:r>
+        <w:t>Bármilyen hosszú karakterláncból adott hosszúságú hash-t állít elő.</w:t>
+      </w:r>
+    </w:p>
+    <w:p>
+      <w:pPr>
+        <w:pStyle w:val="Listaszerbekezds"/>
+        <w:numPr>
+          <w:ilvl w:val="1"/>
+          <w:numId w:val="1"/>
+        </w:numPr>
+        <w:rPr>
+          <w:b/>
+          <w:bCs/>
+        </w:rPr>
+      </w:pPr>
+      <w:r>
+        <w:t>Több fajtája létezik</w:t>
+      </w:r>
+    </w:p>
+    <w:p>
+      <w:pPr>
+        <w:pStyle w:val="Listaszerbekezds"/>
+        <w:numPr>
+          <w:ilvl w:val="1"/>
+          <w:numId w:val="1"/>
+        </w:numPr>
+        <w:rPr>
+          <w:b/>
+          <w:bCs/>
+        </w:rPr>
+      </w:pPr>
+      <w:r>
+        <w:t>SHA-256 elterjedt</w:t>
+      </w:r>
+    </w:p>
+    <w:p>
+      <w:pPr>
+        <w:pStyle w:val="Cmsor2"/>
+      </w:pPr>
+      <w:r>
+        <w:t>Szimmetrikus titkosítás</w:t>
+      </w:r>
+    </w:p>
+    <w:p>
+      <w:pPr>
+        <w:pStyle w:val="Listaszerbekezds"/>
+        <w:numPr>
+          <w:ilvl w:val="0"/>
+          <w:numId w:val="1"/>
+        </w:numPr>
+      </w:pPr>
+      <w:r>
+        <w:t>Lényege, hogy a küldő és a fogadó is ugyanazzal a kulccsal végzi a titkosítást és a visszafejtést.</w:t>
+      </w:r>
+    </w:p>
+    <w:p>
+      <w:pPr>
+        <w:pStyle w:val="Listaszerbekezds"/>
+        <w:numPr>
+          <w:ilvl w:val="0"/>
+          <w:numId w:val="1"/>
+        </w:numPr>
+      </w:pPr>
+      <w:r>
+        <w:t>Használata olyankor célszerű, amikor a kulcsokat nem kell folyton küldözgetni.</w:t>
+      </w:r>
+    </w:p>
+    <w:p>
+      <w:pPr>
+        <w:pStyle w:val="Listaszerbekezds"/>
+        <w:numPr>
+          <w:ilvl w:val="0"/>
+          <w:numId w:val="1"/>
+        </w:numPr>
+      </w:pPr>
+      <w:r>
+        <w:t>Leggyakrabban használt algoritmusok: DES, 3DES, AES</w:t>
+      </w:r>
+    </w:p>
+    <w:p>
+      <w:pPr>
+        <w:pStyle w:val="Cmsor2"/>
+      </w:pPr>
+      <w:r>
+        <w:t>Asszimmetrikus titkosítás</w:t>
+      </w:r>
+    </w:p>
+    <w:p>
+      <w:pPr>
+        <w:pStyle w:val="Listaszerbekezds"/>
+        <w:numPr>
+          <w:ilvl w:val="0"/>
+          <w:numId w:val="1"/>
+        </w:numPr>
+      </w:pPr>
+      <w:r>
+        <w:t xml:space="preserve">Az algoritmus kulcspárral dolgozik, nyilvános és privát </w:t>
+      </w:r>
+      <w:r>
+        <w:t>kulcsot használ.</w:t>
+      </w:r>
+    </w:p>
+    <w:p>
+      <w:pPr>
+        <w:pStyle w:val="Listaszerbekezds"/>
+        <w:numPr>
+          <w:ilvl w:val="0"/>
+          <w:numId w:val="1"/>
+        </w:numPr>
+      </w:pPr>
+      <w:r>
+        <w:t>A nyilvános kulcs szabadon továbbítható, a privát kulcsot biztonságban kell tartani.</w:t>
+      </w:r>
+    </w:p>
+    <w:p>
+      <w:pPr>
+        <w:pStyle w:val="Listaszerbekezds"/>
+        <w:numPr>
+          <w:ilvl w:val="0"/>
+          <w:numId w:val="1"/>
+        </w:numPr>
+      </w:pPr>
+      <w:r>
+        <w:t>A kulcs egyik párjából nem következtethető a másik fele.</w:t>
+      </w:r>
+    </w:p>
+    <w:p>
+      <w:pPr>
+        <w:pStyle w:val="Listaszerbekezds"/>
+        <w:numPr>
+          <w:ilvl w:val="0"/>
+          <w:numId w:val="1"/>
+        </w:numPr>
+      </w:pPr>
+      <w:r>
+        <w:t>Diffie-Hellman módszerén alapszik a működése, RSA módszer során használják.</w:t>
+      </w:r>
+    </w:p>
+    <w:p>
+      <w:pPr>
+        <w:spacing w:after="160" w:line="259" w:lineRule="auto"/>
+        <w:rPr>
+          <w:rFonts w:asciiTheme="majorHAnsi" w:eastAsiaTheme="majorEastAsia" w:hAnsiTheme="majorHAnsi" w:cstheme="majorBidi"/>
+          <w:color w:val="2F5496" w:themeColor="accent1" w:themeShade="BF"/>
+          <w:sz w:val="32"/>
+          <w:szCs w:val="32"/>
+        </w:rPr>
+      </w:pPr>
+      <w:r>
+        <w:br w:type="page"/>
+      </w:r>
+    </w:p>
+    <w:p>
+      <w:pPr>
+        <w:pStyle w:val="Cmsor1"/>
+      </w:pPr>
+      <w:r>
+        <w:lastRenderedPageBreak/>
+        <w:t>IPSec</w:t>
+      </w:r>
+    </w:p>
+    <w:p>
+      <w:pPr>
+        <w:pStyle w:val="Cmsor2"/>
+      </w:pPr>
+      <w:r>
+        <w:t>AH – Authentication Header</w:t>
+      </w:r>
+    </w:p>
+    <w:p>
+      <w:pPr>
+        <w:pStyle w:val="Listaszerbekezds"/>
+        <w:numPr>
+          <w:ilvl w:val="0"/>
+          <w:numId w:val="3"/>
+        </w:numPr>
+      </w:pPr>
+      <w:r>
+        <w:t>Sértetlenséget, hitelesítést és visszajátszás elleni védelmet biztosít.</w:t>
+      </w:r>
+    </w:p>
+    <w:p>
+      <w:pPr>
+        <w:pStyle w:val="Listaszerbekezds"/>
+        <w:numPr>
+          <w:ilvl w:val="0"/>
+          <w:numId w:val="3"/>
+        </w:numPr>
+      </w:pPr>
+      <w:r>
+        <w:t>Beszúr egy AH fejlécet, ami egy MAC-et tartalmaz.</w:t>
+      </w:r>
+    </w:p>
+    <w:p>
+      <w:pPr>
+        <w:pStyle w:val="Listaszerbekezds"/>
+        <w:numPr>
+          <w:ilvl w:val="0"/>
+          <w:numId w:val="3"/>
+        </w:numPr>
+      </w:pPr>
+      <w:r>
+        <w:t>A visszajátszás detektálásának érdekében, az IP csomagokat sorszámozza.</w:t>
+      </w:r>
+    </w:p>
+    <w:p>
+      <w:pPr>
+        <w:pStyle w:val="Listaszerbekezds"/>
+        <w:numPr>
+          <w:ilvl w:val="0"/>
+          <w:numId w:val="3"/>
+        </w:numPr>
+      </w:pPr>
+      <w:r>
+        <w:t>Az AH fejlécben található MAC érték a sorszámot is védi.</w:t>
+      </w:r>
+    </w:p>
+    <w:p>
+      <w:pPr>
+        <w:pStyle w:val="Cmsor2"/>
+      </w:pPr>
+      <w:r>
+        <w:t>ESP – Encapsulated Security Payload</w:t>
+      </w:r>
+    </w:p>
+    <w:p>
+      <w:pPr>
+        <w:pStyle w:val="Listaszerbekezds"/>
+        <w:numPr>
+          <w:ilvl w:val="0"/>
+          <w:numId w:val="3"/>
+        </w:numPr>
+      </w:pPr>
+      <w:r>
+        <w:t>Feladata az IP csomag tartalmának rejtése és opcionálisan a tartalom integritásának védelme.</w:t>
+      </w:r>
+    </w:p>
+    <w:p>
+      <w:pPr>
+        <w:pStyle w:val="Listaszerbekezds"/>
+        <w:numPr>
+          <w:ilvl w:val="0"/>
+          <w:numId w:val="3"/>
+        </w:numPr>
+        <w:rPr>
+          <w:b/>
+          <w:bCs/>
+        </w:rPr>
+      </w:pPr>
+      <w:r>
+        <w:t>IP csomag tartalmának rejtés</w:t>
+      </w:r>
+      <w:r>
+        <w:t xml:space="preserve">ét </w:t>
+      </w:r>
+      <w:r>
+        <w:t>r</w:t>
+      </w:r>
+      <w:r>
+        <w:t>ejtjelezéssel oldja meg.</w:t>
+      </w:r>
+    </w:p>
+    <w:p>
+      <w:pPr>
+        <w:pStyle w:val="Listaszerbekezds"/>
+        <w:numPr>
+          <w:ilvl w:val="0"/>
+          <w:numId w:val="3"/>
+        </w:numPr>
+        <w:rPr>
+          <w:b/>
+          <w:bCs/>
+        </w:rPr>
+      </w:pPr>
+      <w:r>
+        <w:rPr>
+          <w:b/>
+          <w:bCs/>
+        </w:rPr>
+        <w:t xml:space="preserve">Tartalom integritásának védelme: </w:t>
+      </w:r>
+      <w:r>
+        <w:t>ESP fejlécre és a csomag tartalmára számít MAC kódot és azt a csomaghoz csatolja.</w:t>
+      </w:r>
+    </w:p>
+    <w:p>
+      <w:pPr>
+        <w:pStyle w:val="Listaszerbekezds"/>
+        <w:numPr>
+          <w:ilvl w:val="0"/>
+          <w:numId w:val="3"/>
+        </w:numPr>
+        <w:rPr>
+          <w:b/>
+          <w:bCs/>
+        </w:rPr>
+      </w:pPr>
+      <w:r>
+        <w:t>ESP MAC nem védi az IP fejléc mezőit.</w:t>
+      </w:r>
+    </w:p>
+    <w:p>
+      <w:pPr>
+        <w:pStyle w:val="Cmsor2"/>
+      </w:pPr>
+      <w:r>
+        <w:t>ISAKMP – Internet Security Association and Key Management Protocol</w:t>
+      </w:r>
+    </w:p>
+    <w:p>
+      <w:pPr>
+        <w:pStyle w:val="Listaszerbekezds"/>
+        <w:numPr>
+          <w:ilvl w:val="0"/>
+          <w:numId w:val="3"/>
+        </w:numPr>
+      </w:pPr>
+      <w:r>
+        <w:t>Általános célú keretprotokoll, ami bármilyen konkrét kulcscsere protokoll üzeneteit képes szállítani.</w:t>
+      </w:r>
+    </w:p>
+    <w:p>
+      <w:pPr>
+        <w:pStyle w:val="Cmsor2"/>
+      </w:pPr>
+      <w:r>
+        <w:t>IKE – Internet Key Exchange</w:t>
+      </w:r>
+    </w:p>
+    <w:p>
+      <w:pPr>
+        <w:pStyle w:val="Listaszerbekezds"/>
+        <w:numPr>
+          <w:ilvl w:val="0"/>
+          <w:numId w:val="3"/>
+        </w:numPr>
+      </w:pPr>
+      <w:r>
+        <w:t>IPSec hivatalos kulcscsere protokollja.</w:t>
+      </w:r>
+    </w:p>
+    <w:p>
+      <w:pPr>
+        <w:pStyle w:val="Listaszerbekezds"/>
+        <w:numPr>
+          <w:ilvl w:val="0"/>
+          <w:numId w:val="3"/>
+        </w:numPr>
+      </w:pPr>
+      <w:r>
+        <w:t>A host-ok ebben a fázisban hitelesítik egymást shared secret vagy RSA kulcs segítségével.</w:t>
+      </w:r>
+    </w:p>
+    <w:p>
+      <w:pPr>
+        <w:pStyle w:val="Listaszerbekezds"/>
+        <w:numPr>
+          <w:ilvl w:val="0"/>
+          <w:numId w:val="3"/>
+        </w:numPr>
+      </w:pPr>
+      <w:r>
+        <w:t>Felépítenek egy kétirányú ISAKMP SA-t.</w:t>
+      </w:r>
+    </w:p>
+    <w:p>
+      <w:pPr>
+        <w:pStyle w:val="Listaszerbekezds"/>
+        <w:numPr>
+          <w:ilvl w:val="0"/>
+          <w:numId w:val="3"/>
+        </w:numPr>
+      </w:pPr>
+      <w:r>
+        <w:t>Az ISAKMP SA-t alkalmazva megvitatják az egyirányú IPSec SA-kat.</w:t>
+      </w:r>
+    </w:p>
+    <w:p>
+      <w:pPr>
+        <w:pStyle w:val="Cmsor2"/>
+      </w:pPr>
+      <w:r>
+        <w:t>SSL célja</w:t>
+      </w:r>
+    </w:p>
+    <w:p>
+      <w:pPr>
+        <w:pStyle w:val="Listaszerbekezds"/>
+        <w:numPr>
+          <w:ilvl w:val="0"/>
+          <w:numId w:val="4"/>
+        </w:numPr>
+        <w:spacing w:line="256" w:lineRule="auto"/>
+      </w:pPr>
+      <w:r>
+        <w:t>Titkosított kommunikációt biztosító protokoll, ami nyílt hálózatokban, kapcsolatorientált kommunikációban nyújt védelmet.</w:t>
+      </w:r>
+    </w:p>
+    <w:p>
+      <w:pPr>
+        <w:pStyle w:val="Listaszerbekezds"/>
+        <w:numPr>
+          <w:ilvl w:val="0"/>
+          <w:numId w:val="4"/>
+        </w:numPr>
+        <w:spacing w:line="256" w:lineRule="auto"/>
+      </w:pPr>
+      <w:r>
+        <w:t>Csak egy-egy kommunikációs csatornát biztosít.</w:t>
+      </w:r>
+    </w:p>
+    <w:p>
+      <w:pPr>
+        <w:pStyle w:val="Listaszerbekezds"/>
+        <w:numPr>
+          <w:ilvl w:val="0"/>
+          <w:numId w:val="4"/>
+        </w:numPr>
+        <w:spacing w:line="256" w:lineRule="auto"/>
+      </w:pPr>
+      <w:r>
+        <w:t>Gyakran használják a weboldalak biztonságos titkosítására is.</w:t>
+      </w:r>
+    </w:p>
+    <w:p>
+      <w:pPr>
+        <w:pStyle w:val="Cmsor2"/>
+      </w:pPr>
+      <w:r>
+        <w:t>SSL szerkezeti felépítése</w:t>
+      </w:r>
+    </w:p>
+    <w:p>
+      <w:pPr>
+        <w:pStyle w:val="Listaszerbekezds"/>
+        <w:numPr>
+          <w:ilvl w:val="0"/>
+          <w:numId w:val="4"/>
+        </w:numPr>
+        <w:spacing w:line="256" w:lineRule="auto"/>
+      </w:pPr>
+      <w:r>
+        <w:t>Minden egyes kapcsolat egyedi kulccsal titkosít.</w:t>
+      </w:r>
+    </w:p>
+    <w:p>
+      <w:pPr>
+        <w:pStyle w:val="Listaszerbekezds"/>
+        <w:numPr>
+          <w:ilvl w:val="0"/>
+          <w:numId w:val="4"/>
+        </w:numPr>
+        <w:spacing w:line="256" w:lineRule="auto"/>
+      </w:pPr>
+      <w:r>
+        <w:t>Tanúsítvány igazolja a szervert.</w:t>
+      </w:r>
+    </w:p>
+    <w:p>
+      <w:pPr>
+        <w:pStyle w:val="Listaszerbekezds"/>
+        <w:numPr>
+          <w:ilvl w:val="0"/>
+          <w:numId w:val="4"/>
+        </w:numPr>
+        <w:spacing w:line="256" w:lineRule="auto"/>
+      </w:pPr>
+      <w:r>
+        <w:t>Biztosítja az adatintegritást. (MD5, SHA-1)</w:t>
+      </w:r>
+    </w:p>
+    <w:p>
+      <w:pPr>
+        <w:pStyle w:val="Cmsor2"/>
+      </w:pPr>
+      <w:r>
+        <w:t>SSL működése</w:t>
+      </w:r>
+    </w:p>
+    <w:p>
+      <w:pPr>
+        <w:pStyle w:val="Listaszerbekezds"/>
+        <w:numPr>
+          <w:ilvl w:val="0"/>
+          <w:numId w:val="5"/>
+        </w:numPr>
+        <w:spacing w:line="256" w:lineRule="auto"/>
+        <w:rPr>
+          <w:rFonts w:asciiTheme="majorHAnsi" w:eastAsiaTheme="majorEastAsia" w:hAnsiTheme="majorHAnsi" w:cstheme="majorBidi"/>
+          <w:color w:val="2F5496" w:themeColor="accent1" w:themeShade="BF"/>
+          <w:sz w:val="32"/>
+          <w:szCs w:val="32"/>
+        </w:rPr>
+      </w:pPr>
+      <w:r>
+        <w:t>Kliens csatlakozik a kiszolgálóhoz.</w:t>
+      </w:r>
+    </w:p>
+    <w:p>
+      <w:pPr>
+        <w:pStyle w:val="Listaszerbekezds"/>
+        <w:numPr>
+          <w:ilvl w:val="0"/>
+          <w:numId w:val="5"/>
+        </w:numPr>
+        <w:spacing w:line="256" w:lineRule="auto"/>
+        <w:rPr>
+          <w:rFonts w:asciiTheme="majorHAnsi" w:eastAsiaTheme="majorEastAsia" w:hAnsiTheme="majorHAnsi" w:cstheme="majorBidi"/>
+          <w:color w:val="2F5496" w:themeColor="accent1" w:themeShade="BF"/>
+          <w:sz w:val="32"/>
+          <w:szCs w:val="32"/>
+        </w:rPr>
+      </w:pPr>
+      <w:r>
+        <w:t>Kiszolgáló elküldi a hitelesítési tanúsítványt a kliensnek.</w:t>
+      </w:r>
+    </w:p>
+    <w:p>
+      <w:pPr>
+        <w:pStyle w:val="Listaszerbekezds"/>
+        <w:numPr>
+          <w:ilvl w:val="0"/>
+          <w:numId w:val="5"/>
+        </w:numPr>
+        <w:spacing w:line="256" w:lineRule="auto"/>
+        <w:rPr>
+          <w:rFonts w:asciiTheme="majorHAnsi" w:eastAsiaTheme="majorEastAsia" w:hAnsiTheme="majorHAnsi" w:cstheme="majorBidi"/>
+          <w:color w:val="2F5496" w:themeColor="accent1" w:themeShade="BF"/>
+          <w:sz w:val="32"/>
+          <w:szCs w:val="32"/>
+        </w:rPr>
+      </w:pPr>
+      <w:r>
+        <w:t>Kliens ellenőrzi a tanúsítvány hitelességét, majd létrehozza a titkosított kapcsolatot a kiszolgálóval.</w:t>
+      </w:r>
+    </w:p>
+    <w:p>
+      <w:pPr>
+        <w:pStyle w:val="Listaszerbekezds"/>
+        <w:numPr>
+          <w:ilvl w:val="0"/>
+          <w:numId w:val="5"/>
+        </w:numPr>
+        <w:spacing w:line="256" w:lineRule="auto"/>
+        <w:rPr>
+          <w:rFonts w:asciiTheme="majorHAnsi" w:eastAsiaTheme="majorEastAsia" w:hAnsiTheme="majorHAnsi" w:cstheme="majorBidi"/>
+          <w:color w:val="2F5496" w:themeColor="accent1" w:themeShade="BF"/>
+          <w:sz w:val="32"/>
+          <w:szCs w:val="32"/>
+        </w:rPr>
+      </w:pPr>
+      <w:r>
+        <w:t>Kliens és kiszolgáló között így már biztonságosan lehet adatokat cserélni.</w:t>
+      </w:r>
+    </w:p>
+    <w:p>
+      <w:pPr>
+        <w:pStyle w:val="Listaszerbekezds"/>
+        <w:numPr>
+          <w:ilvl w:val="0"/>
+          <w:numId w:val="5"/>
+        </w:numPr>
+        <w:spacing w:line="256" w:lineRule="auto"/>
+        <w:rPr>
+          <w:rFonts w:asciiTheme="majorHAnsi" w:eastAsiaTheme="majorEastAsia" w:hAnsiTheme="majorHAnsi" w:cstheme="majorBidi"/>
+          <w:color w:val="2F5496" w:themeColor="accent1" w:themeShade="BF"/>
+          <w:sz w:val="32"/>
+          <w:szCs w:val="32"/>
+        </w:rPr>
+      </w:pPr>
+      <w:r>
+        <w:t>Ha az SSL kapcsolat megszakad, akkor a kliens és a kiszolgáló kapcsolata is megszakad.</w:t>
+      </w:r>
+    </w:p>
+    <w:p>
+      <w:pPr>
+        <w:rPr>
+          <w:rFonts w:asciiTheme="minorHAnsi" w:eastAsiaTheme="minorHAnsi" w:hAnsiTheme="minorHAnsi" w:cstheme="minorBidi"/>
           <w:sz w:val="22"/>
           <w:szCs w:val="22"/>
-          <w:lang w:val="hu-HU"/>
-        </w:rPr>
-        <w:tab/>
-      </w:r>
-      <w:r>
-        <w:rPr>
-          <w:lang w:val="hu-HU"/>
-        </w:rPr>
-        <w:t>Ismertesse a hálózati kommunikáció védelmére alkalmazott kriptográfiai algoritmusokat! Magyarázza el működésüket!</w:t>
-      </w:r>
-    </w:p>
+        </w:rPr>
+      </w:pPr>
+      <w:r>
+        <w:br w:type="page"/>
+      </w:r>
+    </w:p>
+    <w:p>
+      <w:pPr>
+        <w:pStyle w:val="Cmsor2"/>
+      </w:pPr>
+      <w:r>
+        <w:t>SSL alprotokolljai</w:t>
+      </w:r>
+    </w:p>
+    <w:p>
+      <w:pPr>
+        <w:pStyle w:val="Cmsor3"/>
+      </w:pPr>
+      <w:r>
+        <w:t>Rekord protokoll</w:t>
+      </w:r>
+    </w:p>
+    <w:p>
+      <w:pPr>
+        <w:pStyle w:val="Listaszerbekezds"/>
+        <w:numPr>
+          <w:ilvl w:val="0"/>
+          <w:numId w:val="4"/>
+        </w:numPr>
+        <w:spacing w:line="256" w:lineRule="auto"/>
+        <w:rPr>
+          <w:sz w:val="32"/>
+          <w:szCs w:val="32"/>
+        </w:rPr>
+      </w:pPr>
+      <w:r>
+        <w:t>Feladata a kliens és a szerver és a felsőbb SSL protokoll entitások védelme:</w:t>
+      </w:r>
+    </w:p>
+    <w:p>
+      <w:pPr>
+        <w:pStyle w:val="Listaszerbekezds"/>
+        <w:numPr>
+          <w:ilvl w:val="1"/>
+          <w:numId w:val="4"/>
+        </w:numPr>
+        <w:spacing w:line="256" w:lineRule="auto"/>
+        <w:rPr>
+          <w:sz w:val="32"/>
+          <w:szCs w:val="32"/>
+        </w:rPr>
+      </w:pPr>
+      <w:r>
+        <w:t>Titkosítás, integritásvédelem, üzenet-visszajátszás elleni védelem</w:t>
+      </w:r>
+    </w:p>
+    <w:p>
+      <w:pPr>
+        <w:pStyle w:val="Cmsor3"/>
+      </w:pPr>
+      <w:r>
+        <w:t>Handshake protokoll</w:t>
+      </w:r>
+    </w:p>
+    <w:p>
+      <w:pPr>
+        <w:pStyle w:val="Listaszerbekezds"/>
+        <w:numPr>
+          <w:ilvl w:val="0"/>
+          <w:numId w:val="4"/>
+        </w:numPr>
+        <w:spacing w:line="256" w:lineRule="auto"/>
+        <w:rPr>
+          <w:sz w:val="32"/>
+          <w:szCs w:val="32"/>
+        </w:rPr>
+      </w:pPr>
+      <w:r>
+        <w:t>Rekord protokollban használt kriptográfiai algoritmusok és paramétereik egyeztetése.</w:t>
+      </w:r>
+    </w:p>
+    <w:p>
+      <w:pPr>
+        <w:pStyle w:val="Listaszerbekezds"/>
+        <w:numPr>
+          <w:ilvl w:val="0"/>
+          <w:numId w:val="4"/>
+        </w:numPr>
+        <w:spacing w:line="256" w:lineRule="auto"/>
+        <w:rPr>
+          <w:sz w:val="32"/>
+          <w:szCs w:val="32"/>
+        </w:rPr>
+      </w:pPr>
+      <w:r>
+        <w:t>Kulcscsere és hitelesítés</w:t>
+      </w:r>
+    </w:p>
+    <w:p>
+      <w:pPr>
+        <w:pStyle w:val="Cmsor3"/>
+      </w:pPr>
+      <w:r>
+        <w:t>Change-Cipher-Spec protokoll</w:t>
+      </w:r>
+    </w:p>
+    <w:p>
+      <w:pPr>
+        <w:pStyle w:val="Listaszerbekezds"/>
+        <w:numPr>
+          <w:ilvl w:val="0"/>
+          <w:numId w:val="4"/>
+        </w:numPr>
+        <w:spacing w:line="256" w:lineRule="auto"/>
+      </w:pPr>
+      <w:r>
+        <w:t>Egyetlen üzenetből áll, ami a Handshake protokoll kulcscsere részének végét jelzi.</w:t>
+      </w:r>
+    </w:p>
+    <w:p>
+      <w:pPr>
+        <w:pStyle w:val="Listaszerbekezds"/>
+        <w:numPr>
+          <w:ilvl w:val="0"/>
+          <w:numId w:val="4"/>
+        </w:numPr>
+        <w:spacing w:line="256" w:lineRule="auto"/>
+      </w:pPr>
+      <w:r>
+        <w:t xml:space="preserve">Ezt az üzenetet elküldi, utána az adott fél az új algoritmusokat és kulcsokat kezdi használni a küldése. </w:t>
+      </w:r>
+    </w:p>
+    <w:p>
+      <w:pPr>
+        <w:pStyle w:val="Listaszerbekezds"/>
+        <w:numPr>
+          <w:ilvl w:val="1"/>
+          <w:numId w:val="4"/>
+        </w:numPr>
+        <w:spacing w:line="256" w:lineRule="auto"/>
+      </w:pPr>
+      <w:r>
+        <w:t>A vétel még mindig a Handshake előtti állapot szerint történik.</w:t>
+      </w:r>
+    </w:p>
+    <w:p>
+      <w:pPr>
+        <w:pStyle w:val="Cmsor3"/>
+      </w:pPr>
+      <w:r>
+        <w:t>Alert protokoll</w:t>
+      </w:r>
+    </w:p>
+    <w:p>
+      <w:pPr>
+        <w:pStyle w:val="Listaszerbekezds"/>
+        <w:numPr>
+          <w:ilvl w:val="0"/>
+          <w:numId w:val="4"/>
+        </w:numPr>
+        <w:spacing w:line="256" w:lineRule="auto"/>
+      </w:pPr>
+      <w:r>
+        <w:t>Figyelmeztető és hibaüzenetek továbbítása.</w:t>
+      </w:r>
+    </w:p>
+    <w:p/>
     <w:sectPr>
       <w:pgSz w:w="11906" w:h="16838"/>
       <w:pgMar w:top="1417" w:right="1417" w:bottom="1417" w:left="1417" w:header="708" w:footer="708" w:gutter="0"/>
@@ -62,6 +1081,491 @@
     </w:sectPr>
   </w:body>
 </w:document>
+</file>
+
+<file path=word/numbering.xml><?xml version="1.0" encoding="utf-8"?>
+<w:numbering xmlns:wpc="http://schemas.microsoft.com/office/word/2010/wordprocessingCanvas" xmlns:cx="http://schemas.microsoft.com/office/drawing/2014/chartex" xmlns:cx1="http://schemas.microsoft.com/office/drawing/2015/9/8/chartex" xmlns:cx2="http://schemas.microsoft.com/office/drawing/2015/10/21/chartex" xmlns:cx3="http://schemas.microsoft.com/office/drawing/2016/5/9/chartex" xmlns:cx4="http://schemas.microsoft.com/office/drawing/2016/5/10/chartex" xmlns:cx5="http://schemas.microsoft.com/office/drawing/2016/5/11/chartex" xmlns:cx6="http://schemas.microsoft.com/office/drawing/2016/5/12/chartex" xmlns:cx7="http://schemas.microsoft.com/office/drawing/2016/5/13/chartex" xmlns:cx8="http://schemas.microsoft.com/office/drawing/2016/5/14/chartex" xmlns:mc="http://schemas.openxmlformats.org/markup-compatibility/2006" xmlns:aink="http://schemas.microsoft.com/office/drawing/2016/ink" xmlns:am3d="http://schemas.microsoft.com/office/drawing/2017/model3d" xmlns:o="urn:schemas-microsoft-com:office:office" xmlns:oel="http://schemas.microsoft.com/office/2019/extlst" xmlns:r="http://schemas.openxmlformats.org/officeDocument/2006/relationships" xmlns:m="http://schemas.openxmlformats.org/officeDocument/2006/math" xmlns:v="urn:schemas-microsoft-com:vml" xmlns:wp14="http://schemas.microsoft.com/office/word/2010/wordprocessingDrawing" xmlns:wp="http://schemas.openxmlformats.org/drawingml/2006/wordprocessingDrawing" xmlns:w10="urn:schemas-microsoft-com:office:word" xmlns:w="http://schemas.openxmlformats.org/wordprocessingml/2006/main" xmlns:w14="http://schemas.microsoft.com/office/word/2010/wordml" xmlns:w15="http://schemas.microsoft.com/office/word/2012/wordml" xmlns:w16cex="http://schemas.microsoft.com/office/word/2018/wordml/cex" xmlns:w16cid="http://schemas.microsoft.com/office/word/2016/wordml/cid" xmlns:w16="http://schemas.microsoft.com/office/word/2018/wordml" xmlns:w16du="http://schemas.microsoft.com/office/word/2023/wordml/word16du" xmlns:w16sdtdh="http://schemas.microsoft.com/office/word/2020/wordml/sdtdatahash" xmlns:w16se="http://schemas.microsoft.com/office/word/2015/wordml/symex" xmlns:wpg="http://schemas.microsoft.com/office/word/2010/wordprocessingGroup" xmlns:wpi="http://schemas.microsoft.com/office/word/2010/wordprocessingInk" xmlns:wne="http://schemas.microsoft.com/office/word/2006/wordml" xmlns:wps="http://schemas.microsoft.com/office/word/2010/wordprocessingShape" mc:Ignorable="w14 w15 w16se w16cid w16 w16cex w16sdtdh wp14">
+  <w:abstractNum w:abstractNumId="0" w15:restartNumberingAfterBreak="0">
+    <w:nsid w:val="06CB44AE"/>
+    <w:multiLevelType w:val="hybridMultilevel"/>
+    <w:tmpl w:val="F45613C4"/>
+    <w:lvl w:ilvl="0" w:tplc="3B86E842">
+      <w:numFmt w:val="bullet"/>
+      <w:lvlText w:val="-"/>
+      <w:lvlJc w:val="left"/>
+      <w:pPr>
+        <w:ind w:left="720" w:hanging="360"/>
+      </w:pPr>
+      <w:rPr>
+        <w:rFonts w:ascii="Calibri" w:eastAsiaTheme="minorHAnsi" w:hAnsi="Calibri" w:cs="Calibri" w:hint="default"/>
+      </w:rPr>
+    </w:lvl>
+    <w:lvl w:ilvl="1" w:tplc="040E0003">
+      <w:start w:val="1"/>
+      <w:numFmt w:val="bullet"/>
+      <w:lvlText w:val="o"/>
+      <w:lvlJc w:val="left"/>
+      <w:pPr>
+        <w:ind w:left="1440" w:hanging="360"/>
+      </w:pPr>
+      <w:rPr>
+        <w:rFonts w:ascii="Courier New" w:hAnsi="Courier New" w:cs="Courier New" w:hint="default"/>
+      </w:rPr>
+    </w:lvl>
+    <w:lvl w:ilvl="2" w:tplc="040E0005" w:tentative="1">
+      <w:start w:val="1"/>
+      <w:numFmt w:val="bullet"/>
+      <w:lvlText w:val=""/>
+      <w:lvlJc w:val="left"/>
+      <w:pPr>
+        <w:ind w:left="2160" w:hanging="360"/>
+      </w:pPr>
+      <w:rPr>
+        <w:rFonts w:ascii="Wingdings" w:hAnsi="Wingdings" w:hint="default"/>
+      </w:rPr>
+    </w:lvl>
+    <w:lvl w:ilvl="3" w:tplc="040E0001" w:tentative="1">
+      <w:start w:val="1"/>
+      <w:numFmt w:val="bullet"/>
+      <w:lvlText w:val=""/>
+      <w:lvlJc w:val="left"/>
+      <w:pPr>
+        <w:ind w:left="2880" w:hanging="360"/>
+      </w:pPr>
+      <w:rPr>
+        <w:rFonts w:ascii="Symbol" w:hAnsi="Symbol" w:hint="default"/>
+      </w:rPr>
+    </w:lvl>
+    <w:lvl w:ilvl="4" w:tplc="040E0003" w:tentative="1">
+      <w:start w:val="1"/>
+      <w:numFmt w:val="bullet"/>
+      <w:lvlText w:val="o"/>
+      <w:lvlJc w:val="left"/>
+      <w:pPr>
+        <w:ind w:left="3600" w:hanging="360"/>
+      </w:pPr>
+      <w:rPr>
+        <w:rFonts w:ascii="Courier New" w:hAnsi="Courier New" w:cs="Courier New" w:hint="default"/>
+      </w:rPr>
+    </w:lvl>
+    <w:lvl w:ilvl="5" w:tplc="040E0005" w:tentative="1">
+      <w:start w:val="1"/>
+      <w:numFmt w:val="bullet"/>
+      <w:lvlText w:val=""/>
+      <w:lvlJc w:val="left"/>
+      <w:pPr>
+        <w:ind w:left="4320" w:hanging="360"/>
+      </w:pPr>
+      <w:rPr>
+        <w:rFonts w:ascii="Wingdings" w:hAnsi="Wingdings" w:hint="default"/>
+      </w:rPr>
+    </w:lvl>
+    <w:lvl w:ilvl="6" w:tplc="040E0001" w:tentative="1">
+      <w:start w:val="1"/>
+      <w:numFmt w:val="bullet"/>
+      <w:lvlText w:val=""/>
+      <w:lvlJc w:val="left"/>
+      <w:pPr>
+        <w:ind w:left="5040" w:hanging="360"/>
+      </w:pPr>
+      <w:rPr>
+        <w:rFonts w:ascii="Symbol" w:hAnsi="Symbol" w:hint="default"/>
+      </w:rPr>
+    </w:lvl>
+    <w:lvl w:ilvl="7" w:tplc="040E0003" w:tentative="1">
+      <w:start w:val="1"/>
+      <w:numFmt w:val="bullet"/>
+      <w:lvlText w:val="o"/>
+      <w:lvlJc w:val="left"/>
+      <w:pPr>
+        <w:ind w:left="5760" w:hanging="360"/>
+      </w:pPr>
+      <w:rPr>
+        <w:rFonts w:ascii="Courier New" w:hAnsi="Courier New" w:cs="Courier New" w:hint="default"/>
+      </w:rPr>
+    </w:lvl>
+    <w:lvl w:ilvl="8" w:tplc="040E0005" w:tentative="1">
+      <w:start w:val="1"/>
+      <w:numFmt w:val="bullet"/>
+      <w:lvlText w:val=""/>
+      <w:lvlJc w:val="left"/>
+      <w:pPr>
+        <w:ind w:left="6480" w:hanging="360"/>
+      </w:pPr>
+      <w:rPr>
+        <w:rFonts w:ascii="Wingdings" w:hAnsi="Wingdings" w:hint="default"/>
+      </w:rPr>
+    </w:lvl>
+  </w:abstractNum>
+  <w:abstractNum w:abstractNumId="1" w15:restartNumberingAfterBreak="0">
+    <w:nsid w:val="18634AF3"/>
+    <w:multiLevelType w:val="hybridMultilevel"/>
+    <w:tmpl w:val="082E1CD4"/>
+    <w:lvl w:ilvl="0" w:tplc="F3BABD98">
+      <w:start w:val="3"/>
+      <w:numFmt w:val="bullet"/>
+      <w:lvlText w:val="-"/>
+      <w:lvlJc w:val="left"/>
+      <w:pPr>
+        <w:ind w:left="720" w:hanging="360"/>
+      </w:pPr>
+      <w:rPr>
+        <w:rFonts w:ascii="Calibri" w:eastAsiaTheme="minorHAnsi" w:hAnsi="Calibri" w:cs="Calibri" w:hint="default"/>
+      </w:rPr>
+    </w:lvl>
+    <w:lvl w:ilvl="1" w:tplc="040E0003">
+      <w:start w:val="1"/>
+      <w:numFmt w:val="bullet"/>
+      <w:lvlText w:val="o"/>
+      <w:lvlJc w:val="left"/>
+      <w:pPr>
+        <w:ind w:left="1440" w:hanging="360"/>
+      </w:pPr>
+      <w:rPr>
+        <w:rFonts w:ascii="Courier New" w:hAnsi="Courier New" w:cs="Courier New" w:hint="default"/>
+      </w:rPr>
+    </w:lvl>
+    <w:lvl w:ilvl="2" w:tplc="040E0005">
+      <w:start w:val="1"/>
+      <w:numFmt w:val="bullet"/>
+      <w:lvlText w:val=""/>
+      <w:lvlJc w:val="left"/>
+      <w:pPr>
+        <w:ind w:left="2160" w:hanging="360"/>
+      </w:pPr>
+      <w:rPr>
+        <w:rFonts w:ascii="Wingdings" w:hAnsi="Wingdings" w:hint="default"/>
+      </w:rPr>
+    </w:lvl>
+    <w:lvl w:ilvl="3" w:tplc="040E0001">
+      <w:start w:val="1"/>
+      <w:numFmt w:val="bullet"/>
+      <w:lvlText w:val=""/>
+      <w:lvlJc w:val="left"/>
+      <w:pPr>
+        <w:ind w:left="2880" w:hanging="360"/>
+      </w:pPr>
+      <w:rPr>
+        <w:rFonts w:ascii="Symbol" w:hAnsi="Symbol" w:hint="default"/>
+      </w:rPr>
+    </w:lvl>
+    <w:lvl w:ilvl="4" w:tplc="040E0003" w:tentative="1">
+      <w:start w:val="1"/>
+      <w:numFmt w:val="bullet"/>
+      <w:lvlText w:val="o"/>
+      <w:lvlJc w:val="left"/>
+      <w:pPr>
+        <w:ind w:left="3600" w:hanging="360"/>
+      </w:pPr>
+      <w:rPr>
+        <w:rFonts w:ascii="Courier New" w:hAnsi="Courier New" w:cs="Courier New" w:hint="default"/>
+      </w:rPr>
+    </w:lvl>
+    <w:lvl w:ilvl="5" w:tplc="040E0005" w:tentative="1">
+      <w:start w:val="1"/>
+      <w:numFmt w:val="bullet"/>
+      <w:lvlText w:val=""/>
+      <w:lvlJc w:val="left"/>
+      <w:pPr>
+        <w:ind w:left="4320" w:hanging="360"/>
+      </w:pPr>
+      <w:rPr>
+        <w:rFonts w:ascii="Wingdings" w:hAnsi="Wingdings" w:hint="default"/>
+      </w:rPr>
+    </w:lvl>
+    <w:lvl w:ilvl="6" w:tplc="040E0001" w:tentative="1">
+      <w:start w:val="1"/>
+      <w:numFmt w:val="bullet"/>
+      <w:lvlText w:val=""/>
+      <w:lvlJc w:val="left"/>
+      <w:pPr>
+        <w:ind w:left="5040" w:hanging="360"/>
+      </w:pPr>
+      <w:rPr>
+        <w:rFonts w:ascii="Symbol" w:hAnsi="Symbol" w:hint="default"/>
+      </w:rPr>
+    </w:lvl>
+    <w:lvl w:ilvl="7" w:tplc="040E0003" w:tentative="1">
+      <w:start w:val="1"/>
+      <w:numFmt w:val="bullet"/>
+      <w:lvlText w:val="o"/>
+      <w:lvlJc w:val="left"/>
+      <w:pPr>
+        <w:ind w:left="5760" w:hanging="360"/>
+      </w:pPr>
+      <w:rPr>
+        <w:rFonts w:ascii="Courier New" w:hAnsi="Courier New" w:cs="Courier New" w:hint="default"/>
+      </w:rPr>
+    </w:lvl>
+    <w:lvl w:ilvl="8" w:tplc="040E0005" w:tentative="1">
+      <w:start w:val="1"/>
+      <w:numFmt w:val="bullet"/>
+      <w:lvlText w:val=""/>
+      <w:lvlJc w:val="left"/>
+      <w:pPr>
+        <w:ind w:left="6480" w:hanging="360"/>
+      </w:pPr>
+      <w:rPr>
+        <w:rFonts w:ascii="Wingdings" w:hAnsi="Wingdings" w:hint="default"/>
+      </w:rPr>
+    </w:lvl>
+  </w:abstractNum>
+  <w:abstractNum w:abstractNumId="2" w15:restartNumberingAfterBreak="0">
+    <w:nsid w:val="4B497664"/>
+    <w:multiLevelType w:val="hybridMultilevel"/>
+    <w:tmpl w:val="D0ACFB02"/>
+    <w:lvl w:ilvl="0" w:tplc="C45CB02A">
+      <w:start w:val="12"/>
+      <w:numFmt w:val="bullet"/>
+      <w:lvlText w:val="-"/>
+      <w:lvlJc w:val="left"/>
+      <w:pPr>
+        <w:ind w:left="720" w:hanging="360"/>
+      </w:pPr>
+      <w:rPr>
+        <w:rFonts w:ascii="Times New Roman" w:eastAsia="Times New Roman" w:hAnsi="Times New Roman" w:cs="Times New Roman" w:hint="default"/>
+      </w:rPr>
+    </w:lvl>
+    <w:lvl w:ilvl="1" w:tplc="040E0003">
+      <w:start w:val="1"/>
+      <w:numFmt w:val="bullet"/>
+      <w:lvlText w:val="o"/>
+      <w:lvlJc w:val="left"/>
+      <w:pPr>
+        <w:ind w:left="1440" w:hanging="360"/>
+      </w:pPr>
+      <w:rPr>
+        <w:rFonts w:ascii="Courier New" w:hAnsi="Courier New" w:cs="Courier New" w:hint="default"/>
+      </w:rPr>
+    </w:lvl>
+    <w:lvl w:ilvl="2" w:tplc="040E0005">
+      <w:start w:val="1"/>
+      <w:numFmt w:val="bullet"/>
+      <w:lvlText w:val=""/>
+      <w:lvlJc w:val="left"/>
+      <w:pPr>
+        <w:ind w:left="2160" w:hanging="360"/>
+      </w:pPr>
+      <w:rPr>
+        <w:rFonts w:ascii="Wingdings" w:hAnsi="Wingdings" w:hint="default"/>
+      </w:rPr>
+    </w:lvl>
+    <w:lvl w:ilvl="3" w:tplc="040E0001" w:tentative="1">
+      <w:start w:val="1"/>
+      <w:numFmt w:val="bullet"/>
+      <w:lvlText w:val=""/>
+      <w:lvlJc w:val="left"/>
+      <w:pPr>
+        <w:ind w:left="2880" w:hanging="360"/>
+      </w:pPr>
+      <w:rPr>
+        <w:rFonts w:ascii="Symbol" w:hAnsi="Symbol" w:hint="default"/>
+      </w:rPr>
+    </w:lvl>
+    <w:lvl w:ilvl="4" w:tplc="040E0003" w:tentative="1">
+      <w:start w:val="1"/>
+      <w:numFmt w:val="bullet"/>
+      <w:lvlText w:val="o"/>
+      <w:lvlJc w:val="left"/>
+      <w:pPr>
+        <w:ind w:left="3600" w:hanging="360"/>
+      </w:pPr>
+      <w:rPr>
+        <w:rFonts w:ascii="Courier New" w:hAnsi="Courier New" w:cs="Courier New" w:hint="default"/>
+      </w:rPr>
+    </w:lvl>
+    <w:lvl w:ilvl="5" w:tplc="040E0005" w:tentative="1">
+      <w:start w:val="1"/>
+      <w:numFmt w:val="bullet"/>
+      <w:lvlText w:val=""/>
+      <w:lvlJc w:val="left"/>
+      <w:pPr>
+        <w:ind w:left="4320" w:hanging="360"/>
+      </w:pPr>
+      <w:rPr>
+        <w:rFonts w:ascii="Wingdings" w:hAnsi="Wingdings" w:hint="default"/>
+      </w:rPr>
+    </w:lvl>
+    <w:lvl w:ilvl="6" w:tplc="040E0001" w:tentative="1">
+      <w:start w:val="1"/>
+      <w:numFmt w:val="bullet"/>
+      <w:lvlText w:val=""/>
+      <w:lvlJc w:val="left"/>
+      <w:pPr>
+        <w:ind w:left="5040" w:hanging="360"/>
+      </w:pPr>
+      <w:rPr>
+        <w:rFonts w:ascii="Symbol" w:hAnsi="Symbol" w:hint="default"/>
+      </w:rPr>
+    </w:lvl>
+    <w:lvl w:ilvl="7" w:tplc="040E0003" w:tentative="1">
+      <w:start w:val="1"/>
+      <w:numFmt w:val="bullet"/>
+      <w:lvlText w:val="o"/>
+      <w:lvlJc w:val="left"/>
+      <w:pPr>
+        <w:ind w:left="5760" w:hanging="360"/>
+      </w:pPr>
+      <w:rPr>
+        <w:rFonts w:ascii="Courier New" w:hAnsi="Courier New" w:cs="Courier New" w:hint="default"/>
+      </w:rPr>
+    </w:lvl>
+    <w:lvl w:ilvl="8" w:tplc="040E0005" w:tentative="1">
+      <w:start w:val="1"/>
+      <w:numFmt w:val="bullet"/>
+      <w:lvlText w:val=""/>
+      <w:lvlJc w:val="left"/>
+      <w:pPr>
+        <w:ind w:left="6480" w:hanging="360"/>
+      </w:pPr>
+      <w:rPr>
+        <w:rFonts w:ascii="Wingdings" w:hAnsi="Wingdings" w:hint="default"/>
+      </w:rPr>
+    </w:lvl>
+  </w:abstractNum>
+  <w:abstractNum w:abstractNumId="3" w15:restartNumberingAfterBreak="0">
+    <w:nsid w:val="5AC91439"/>
+    <w:multiLevelType w:val="hybridMultilevel"/>
+    <w:tmpl w:val="8C52A040"/>
+    <w:lvl w:ilvl="0" w:tplc="5C602CA8">
+      <w:start w:val="1"/>
+      <w:numFmt w:val="decimal"/>
+      <w:lvlText w:val="%1."/>
+      <w:lvlJc w:val="left"/>
+      <w:pPr>
+        <w:ind w:left="720" w:hanging="360"/>
+      </w:pPr>
+      <w:rPr>
+        <w:rFonts w:asciiTheme="minorHAnsi" w:eastAsiaTheme="minorHAnsi" w:hAnsiTheme="minorHAnsi" w:cstheme="minorBidi" w:hint="default"/>
+        <w:color w:val="auto"/>
+        <w:sz w:val="22"/>
+      </w:rPr>
+    </w:lvl>
+    <w:lvl w:ilvl="1" w:tplc="040E0019">
+      <w:start w:val="1"/>
+      <w:numFmt w:val="lowerLetter"/>
+      <w:lvlText w:val="%2."/>
+      <w:lvlJc w:val="left"/>
+      <w:pPr>
+        <w:ind w:left="1440" w:hanging="360"/>
+      </w:pPr>
+    </w:lvl>
+    <w:lvl w:ilvl="2" w:tplc="040E001B">
+      <w:start w:val="1"/>
+      <w:numFmt w:val="lowerRoman"/>
+      <w:lvlText w:val="%3."/>
+      <w:lvlJc w:val="right"/>
+      <w:pPr>
+        <w:ind w:left="2160" w:hanging="180"/>
+      </w:pPr>
+    </w:lvl>
+    <w:lvl w:ilvl="3" w:tplc="040E000F">
+      <w:start w:val="1"/>
+      <w:numFmt w:val="decimal"/>
+      <w:lvlText w:val="%4."/>
+      <w:lvlJc w:val="left"/>
+      <w:pPr>
+        <w:ind w:left="2880" w:hanging="360"/>
+      </w:pPr>
+    </w:lvl>
+    <w:lvl w:ilvl="4" w:tplc="040E0019">
+      <w:start w:val="1"/>
+      <w:numFmt w:val="lowerLetter"/>
+      <w:lvlText w:val="%5."/>
+      <w:lvlJc w:val="left"/>
+      <w:pPr>
+        <w:ind w:left="3600" w:hanging="360"/>
+      </w:pPr>
+    </w:lvl>
+    <w:lvl w:ilvl="5" w:tplc="040E001B">
+      <w:start w:val="1"/>
+      <w:numFmt w:val="lowerRoman"/>
+      <w:lvlText w:val="%6."/>
+      <w:lvlJc w:val="right"/>
+      <w:pPr>
+        <w:ind w:left="4320" w:hanging="180"/>
+      </w:pPr>
+    </w:lvl>
+    <w:lvl w:ilvl="6" w:tplc="040E000F">
+      <w:start w:val="1"/>
+      <w:numFmt w:val="decimal"/>
+      <w:lvlText w:val="%7."/>
+      <w:lvlJc w:val="left"/>
+      <w:pPr>
+        <w:ind w:left="5040" w:hanging="360"/>
+      </w:pPr>
+    </w:lvl>
+    <w:lvl w:ilvl="7" w:tplc="040E0019">
+      <w:start w:val="1"/>
+      <w:numFmt w:val="lowerLetter"/>
+      <w:lvlText w:val="%8."/>
+      <w:lvlJc w:val="left"/>
+      <w:pPr>
+        <w:ind w:left="5760" w:hanging="360"/>
+      </w:pPr>
+    </w:lvl>
+    <w:lvl w:ilvl="8" w:tplc="040E001B">
+      <w:start w:val="1"/>
+      <w:numFmt w:val="lowerRoman"/>
+      <w:lvlText w:val="%9."/>
+      <w:lvlJc w:val="right"/>
+      <w:pPr>
+        <w:ind w:left="6480" w:hanging="180"/>
+      </w:pPr>
+    </w:lvl>
+  </w:abstractNum>
+  <w:num w:numId="1" w16cid:durableId="1175650902">
+    <w:abstractNumId w:val="1"/>
+  </w:num>
+  <w:num w:numId="2" w16cid:durableId="565141859">
+    <w:abstractNumId w:val="2"/>
+  </w:num>
+  <w:num w:numId="3" w16cid:durableId="2007710059">
+    <w:abstractNumId w:val="0"/>
+  </w:num>
+  <w:num w:numId="4" w16cid:durableId="1497726333">
+    <w:abstractNumId w:val="0"/>
+    <w:lvlOverride w:ilvl="0"/>
+    <w:lvlOverride w:ilvl="1"/>
+    <w:lvlOverride w:ilvl="2"/>
+    <w:lvlOverride w:ilvl="3"/>
+    <w:lvlOverride w:ilvl="4"/>
+    <w:lvlOverride w:ilvl="5"/>
+    <w:lvlOverride w:ilvl="6"/>
+    <w:lvlOverride w:ilvl="7"/>
+    <w:lvlOverride w:ilvl="8"/>
+  </w:num>
+  <w:num w:numId="5" w16cid:durableId="289635679">
+    <w:abstractNumId w:val="3"/>
+    <w:lvlOverride w:ilvl="0">
+      <w:startOverride w:val="1"/>
+    </w:lvlOverride>
+    <w:lvlOverride w:ilvl="1">
+      <w:startOverride w:val="1"/>
+    </w:lvlOverride>
+    <w:lvlOverride w:ilvl="2">
+      <w:startOverride w:val="1"/>
+    </w:lvlOverride>
+    <w:lvlOverride w:ilvl="3">
+      <w:startOverride w:val="1"/>
+    </w:lvlOverride>
+    <w:lvlOverride w:ilvl="4">
+      <w:startOverride w:val="1"/>
+    </w:lvlOverride>
+    <w:lvlOverride w:ilvl="5">
+      <w:startOverride w:val="1"/>
+    </w:lvlOverride>
+    <w:lvlOverride w:ilvl="6">
+      <w:startOverride w:val="1"/>
+    </w:lvlOverride>
+    <w:lvlOverride w:ilvl="7">
+      <w:startOverride w:val="1"/>
+    </w:lvlOverride>
+    <w:lvlOverride w:ilvl="8">
+      <w:startOverride w:val="1"/>
+    </w:lvlOverride>
+  </w:num>
+</w:numbering>
 </file>
 
 <file path=word/styles.xml><?xml version="1.0" encoding="utf-8"?>
@@ -495,6 +1999,51 @@
       <w:szCs w:val="32"/>
     </w:rPr>
   </w:style>
+  <w:style w:type="paragraph" w:styleId="Cmsor2">
+    <w:name w:val="heading 2"/>
+    <w:basedOn w:val="Norml"/>
+    <w:next w:val="Norml"/>
+    <w:link w:val="Cmsor2Char"/>
+    <w:uiPriority w:val="9"/>
+    <w:unhideWhenUsed/>
+    <w:qFormat/>
+    <w:rsid w:val="004E094B"/>
+    <w:pPr>
+      <w:keepNext/>
+      <w:keepLines/>
+      <w:spacing w:before="40" w:line="259" w:lineRule="auto"/>
+      <w:outlineLvl w:val="1"/>
+    </w:pPr>
+    <w:rPr>
+      <w:rFonts w:asciiTheme="majorHAnsi" w:eastAsiaTheme="majorEastAsia" w:hAnsiTheme="majorHAnsi" w:cstheme="majorBidi"/>
+      <w:noProof w:val="0"/>
+      <w:color w:val="2F5496" w:themeColor="accent1" w:themeShade="BF"/>
+      <w:sz w:val="26"/>
+      <w:szCs w:val="26"/>
+      <w:lang w:val="hu-HU"/>
+    </w:rPr>
+  </w:style>
+  <w:style w:type="paragraph" w:styleId="Cmsor3">
+    <w:name w:val="heading 3"/>
+    <w:basedOn w:val="Norml"/>
+    <w:next w:val="Norml"/>
+    <w:link w:val="Cmsor3Char"/>
+    <w:uiPriority w:val="9"/>
+    <w:semiHidden/>
+    <w:unhideWhenUsed/>
+    <w:qFormat/>
+    <w:rsid w:val="00D050E8"/>
+    <w:pPr>
+      <w:keepNext/>
+      <w:keepLines/>
+      <w:spacing w:before="40"/>
+      <w:outlineLvl w:val="2"/>
+    </w:pPr>
+    <w:rPr>
+      <w:rFonts w:asciiTheme="majorHAnsi" w:eastAsiaTheme="majorEastAsia" w:hAnsiTheme="majorHAnsi" w:cstheme="majorBidi"/>
+      <w:color w:val="1F3763" w:themeColor="accent1" w:themeShade="7F"/>
+    </w:rPr>
+  </w:style>
   <w:style w:type="character" w:default="1" w:styleId="Bekezdsalapbettpusa">
     <w:name w:val="Default Paragraph Font"/>
     <w:uiPriority w:val="1"/>
@@ -535,6 +2084,54 @@
       <w:sz w:val="32"/>
       <w:szCs w:val="32"/>
       <w:lang w:val="en-US"/>
+    </w:rPr>
+  </w:style>
+  <w:style w:type="character" w:customStyle="1" w:styleId="Cmsor3Char">
+    <w:name w:val="Címsor 3 Char"/>
+    <w:basedOn w:val="Bekezdsalapbettpusa"/>
+    <w:link w:val="Cmsor3"/>
+    <w:uiPriority w:val="9"/>
+    <w:semiHidden/>
+    <w:rsid w:val="00D050E8"/>
+    <w:rPr>
+      <w:rFonts w:asciiTheme="majorHAnsi" w:eastAsiaTheme="majorEastAsia" w:hAnsiTheme="majorHAnsi" w:cstheme="majorBidi"/>
+      <w:noProof/>
+      <w:color w:val="1F3763" w:themeColor="accent1" w:themeShade="7F"/>
+      <w:sz w:val="24"/>
+      <w:szCs w:val="24"/>
+      <w:lang w:val="en-US"/>
+    </w:rPr>
+  </w:style>
+  <w:style w:type="paragraph" w:styleId="Listaszerbekezds">
+    <w:name w:val="List Paragraph"/>
+    <w:basedOn w:val="Norml"/>
+    <w:uiPriority w:val="34"/>
+    <w:qFormat/>
+    <w:rsid w:val="00D050E8"/>
+    <w:pPr>
+      <w:spacing w:after="160" w:line="259" w:lineRule="auto"/>
+      <w:ind w:left="720"/>
+      <w:contextualSpacing/>
+    </w:pPr>
+    <w:rPr>
+      <w:rFonts w:asciiTheme="minorHAnsi" w:eastAsiaTheme="minorHAnsi" w:hAnsiTheme="minorHAnsi" w:cstheme="minorBidi"/>
+      <w:noProof w:val="0"/>
+      <w:sz w:val="22"/>
+      <w:szCs w:val="22"/>
+      <w:lang w:val="hu-HU"/>
+    </w:rPr>
+  </w:style>
+  <w:style w:type="character" w:customStyle="1" w:styleId="Cmsor2Char">
+    <w:name w:val="Címsor 2 Char"/>
+    <w:basedOn w:val="Bekezdsalapbettpusa"/>
+    <w:link w:val="Cmsor2"/>
+    <w:uiPriority w:val="9"/>
+    <w:rsid w:val="004E094B"/>
+    <w:rPr>
+      <w:rFonts w:asciiTheme="majorHAnsi" w:eastAsiaTheme="majorEastAsia" w:hAnsiTheme="majorHAnsi" w:cstheme="majorBidi"/>
+      <w:color w:val="2F5496" w:themeColor="accent1" w:themeShade="BF"/>
+      <w:sz w:val="26"/>
+      <w:szCs w:val="26"/>
     </w:rPr>
   </w:style>
 </w:styles>

</xml_diff>